<commit_message>
klaar zetten voor consultatie
</commit_message>
<xml_diff>
--- a/IMKL2.x/00. Consultatieversie/0. MEMO bij consultatieversie.docx
+++ b/IMKL2.x/00. Consultatieversie/0. MEMO bij consultatieversie.docx
@@ -476,19 +476,7 @@
                 <w:rPr>
                   <w:rStyle w:val="Hyperlink"/>
                 </w:rPr>
-                <w:t>1a. IMKL-Dataspecificatie-2.</w:t>
-              </w:r>
-              <w:r>
-                <w:rPr>
-                  <w:rStyle w:val="Hyperlink"/>
-                </w:rPr>
-                <w:t>0</w:t>
-              </w:r>
-              <w:r>
-                <w:rPr>
-                  <w:rStyle w:val="Hyperlink"/>
-                </w:rPr>
-                <w:t>cons.docx</w:t>
+                <w:t>1a. IMKL-Dataspecificatie-2.0cons.docx</w:t>
               </w:r>
             </w:hyperlink>
           </w:p>
@@ -907,9 +895,26 @@
             <w:pPr>
               <w:spacing w:line="240" w:lineRule="atLeast"/>
             </w:pPr>
-            <w:r>
-              <w:t>5a. PMKL-Handreiking-visualisatie_2.0cons.pdf</w:t>
-            </w:r>
+            <w:hyperlink r:id="rId15" w:history="1">
+              <w:r>
+                <w:rPr>
+                  <w:rStyle w:val="Hyperlink"/>
+                </w:rPr>
+                <w:t>5a. PMKL-Handreiking-visualisatie</w:t>
+              </w:r>
+              <w:r>
+                <w:rPr>
+                  <w:rStyle w:val="Hyperlink"/>
+                </w:rPr>
+                <w:t>-</w:t>
+              </w:r>
+              <w:r>
+                <w:rPr>
+                  <w:rStyle w:val="Hyperlink"/>
+                </w:rPr>
+                <w:t>2.0cons.pdf</w:t>
+              </w:r>
+            </w:hyperlink>
           </w:p>
         </w:tc>
         <w:tc>
@@ -952,7 +957,7 @@
             <w:pPr>
               <w:spacing w:line="240" w:lineRule="atLeast"/>
             </w:pPr>
-            <w:hyperlink r:id="rId15" w:history="1">
+            <w:hyperlink r:id="rId16" w:history="1">
               <w:r>
                 <w:rPr>
                   <w:rStyle w:val="Hyperlink"/>
@@ -1010,7 +1015,7 @@
             <w:pPr>
               <w:spacing w:line="240" w:lineRule="atLeast"/>
             </w:pPr>
-            <w:hyperlink r:id="rId16" w:history="1">
+            <w:hyperlink r:id="rId17" w:history="1">
               <w:proofErr w:type="spellStart"/>
               <w:r>
                 <w:rPr>
@@ -1070,7 +1075,7 @@
             <w:pPr>
               <w:spacing w:line="240" w:lineRule="atLeast"/>
             </w:pPr>
-            <w:hyperlink r:id="rId17" w:history="1">
+            <w:hyperlink r:id="rId18" w:history="1">
               <w:r>
                 <w:rPr>
                   <w:rStyle w:val="Hyperlink"/>
@@ -1127,7 +1132,7 @@
                 <w:bCs/>
               </w:rPr>
             </w:pPr>
-            <w:hyperlink r:id="rId18" w:history="1">
+            <w:hyperlink r:id="rId19" w:history="1">
               <w:r>
                 <w:rPr>
                   <w:rStyle w:val="Hyperlink"/>
@@ -1377,12 +1382,12 @@
       </w:pPr>
     </w:p>
     <w:sectPr>
-      <w:headerReference w:type="even" r:id="rId19"/>
-      <w:headerReference w:type="default" r:id="rId20"/>
-      <w:footerReference w:type="even" r:id="rId21"/>
-      <w:footerReference w:type="default" r:id="rId22"/>
-      <w:headerReference w:type="first" r:id="rId23"/>
-      <w:footerReference w:type="first" r:id="rId24"/>
+      <w:headerReference w:type="even" r:id="rId20"/>
+      <w:headerReference w:type="default" r:id="rId21"/>
+      <w:footerReference w:type="even" r:id="rId22"/>
+      <w:footerReference w:type="default" r:id="rId23"/>
+      <w:headerReference w:type="first" r:id="rId24"/>
+      <w:footerReference w:type="first" r:id="rId25"/>
       <w:pgSz w:w="11906" w:h="16838"/>
       <w:pgMar w:top="2569" w:right="1418" w:bottom="1418" w:left="1418" w:header="0" w:footer="380" w:gutter="0"/>
       <w:cols w:space="708"/>
@@ -1998,27 +2003,14 @@
           <w:r>
             <w:t xml:space="preserve"> van </w:t>
           </w:r>
-          <w:r>
-            <w:fldChar w:fldCharType="begin"/>
-          </w:r>
-          <w:r>
-            <w:instrText xml:space="preserve"> NUMPAGES </w:instrText>
-          </w:r>
-          <w:r>
-            <w:fldChar w:fldCharType="separate"/>
-          </w:r>
-          <w:r>
-            <w:rPr>
-              <w:noProof/>
-            </w:rPr>
-            <w:t>2</w:t>
-          </w:r>
-          <w:r>
-            <w:rPr>
-              <w:noProof/>
-            </w:rPr>
-            <w:fldChar w:fldCharType="end"/>
-          </w:r>
+          <w:fldSimple w:instr=" NUMPAGES ">
+            <w:r>
+              <w:rPr>
+                <w:noProof/>
+              </w:rPr>
+              <w:t>2</w:t>
+            </w:r>
+          </w:fldSimple>
         </w:p>
       </w:tc>
     </w:tr>

</xml_diff>